<commit_message>
docs: add 1 ajegile, update minor mistake on perl docs
</commit_message>
<xml_diff>
--- a/17/17_deliverables.docx
+++ b/17/17_deliverables.docx
@@ -506,6 +506,39 @@
     </w:p>
     <w:p>
       <w:pPr>
+        <w:numPr>
+          <w:ilvl w:val="0"/>
+          <w:numId w:val="3"/>
+        </w:numPr>
+        <w:spacing w:line="360" w:lineRule="auto"/>
+        <w:ind w:left="720" w:hanging="360"/>
+        <w:jc w:val="both"/>
+        <w:rPr>
+          <w:u w:val="none"/>
+        </w:rPr>
+      </w:pPr>
+      <w:r>
+        <w:rPr>
+          <w:rtl w:val="0"/>
+        </w:rPr>
+        <w:t xml:space="preserve">Inverse square root (</w:t>
+      </w:r>
+      <w:r>
+        <w:rPr>
+          <w:b w:val="1"/>
+          <w:rtl w:val="0"/>
+        </w:rPr>
+        <w:t xml:space="preserve">1/√x</w:t>
+      </w:r>
+      <w:r>
+        <w:rPr>
+          <w:rtl w:val="0"/>
+        </w:rPr>
+        <w:t xml:space="preserve">)</w:t>
+      </w:r>
+    </w:p>
+    <w:p>
+      <w:pPr>
         <w:spacing w:line="360" w:lineRule="auto"/>
         <w:ind w:left="0" w:firstLine="0"/>
         <w:jc w:val="both"/>
@@ -874,12 +907,12 @@
           <wp:inline distB="114300" distT="114300" distL="114300" distR="114300">
             <wp:extent cx="4029075" cy="1339923"/>
             <wp:effectExtent b="0" l="0" r="0" t="0"/>
-            <wp:docPr id="2" name="image8.png"/>
+            <wp:docPr id="2" name="image4.png"/>
             <a:graphic>
               <a:graphicData uri="http://schemas.openxmlformats.org/drawingml/2006/picture">
                 <pic:pic>
                   <pic:nvPicPr>
-                    <pic:cNvPr id="0" name="image8.png"/>
+                    <pic:cNvPr id="0" name="image4.png"/>
                     <pic:cNvPicPr preferRelativeResize="0"/>
                   </pic:nvPicPr>
                   <pic:blipFill>
@@ -1164,12 +1197,12 @@
           <wp:inline distB="114300" distT="114300" distL="114300" distR="114300">
             <wp:extent cx="4037842" cy="1376747"/>
             <wp:effectExtent b="0" l="0" r="0" t="0"/>
-            <wp:docPr id="3" name="image5.png"/>
+            <wp:docPr id="3" name="image2.png"/>
             <a:graphic>
               <a:graphicData uri="http://schemas.openxmlformats.org/drawingml/2006/picture">
                 <pic:pic>
                   <pic:nvPicPr>
-                    <pic:cNvPr id="0" name="image5.png"/>
+                    <pic:cNvPr id="0" name="image2.png"/>
                     <pic:cNvPicPr preferRelativeResize="0"/>
                   </pic:nvPicPr>
                   <pic:blipFill>
@@ -1448,12 +1481,12 @@
           <wp:inline distB="114300" distT="114300" distL="114300" distR="114300">
             <wp:extent cx="3957638" cy="1359282"/>
             <wp:effectExtent b="0" l="0" r="0" t="0"/>
-            <wp:docPr id="1" name="image1.png"/>
+            <wp:docPr id="1" name="image8.png"/>
             <a:graphic>
               <a:graphicData uri="http://schemas.openxmlformats.org/drawingml/2006/picture">
                 <pic:pic>
                   <pic:nvPicPr>
-                    <pic:cNvPr id="0" name="image1.png"/>
+                    <pic:cNvPr id="0" name="image8.png"/>
                     <pic:cNvPicPr preferRelativeResize="0"/>
                   </pic:nvPicPr>
                   <pic:blipFill>
@@ -2016,12 +2049,12 @@
           <wp:inline distB="114300" distT="114300" distL="114300" distR="114300">
             <wp:extent cx="3771900" cy="1294553"/>
             <wp:effectExtent b="0" l="0" r="0" t="0"/>
-            <wp:docPr id="6" name="image2.png"/>
+            <wp:docPr id="6" name="image3.png"/>
             <a:graphic>
               <a:graphicData uri="http://schemas.openxmlformats.org/drawingml/2006/picture">
                 <pic:pic>
                   <pic:nvPicPr>
-                    <pic:cNvPr id="0" name="image2.png"/>
+                    <pic:cNvPr id="0" name="image3.png"/>
                     <pic:cNvPicPr preferRelativeResize="0"/>
                   </pic:nvPicPr>
                   <pic:blipFill>
@@ -2300,12 +2333,12 @@
           <wp:inline distB="114300" distT="114300" distL="114300" distR="114300">
             <wp:extent cx="3896402" cy="1292371"/>
             <wp:effectExtent b="0" l="0" r="0" t="0"/>
-            <wp:docPr id="4" name="image3.png"/>
+            <wp:docPr id="4" name="image1.png"/>
             <a:graphic>
               <a:graphicData uri="http://schemas.openxmlformats.org/drawingml/2006/picture">
                 <pic:pic>
                   <pic:nvPicPr>
-                    <pic:cNvPr id="0" name="image3.png"/>
+                    <pic:cNvPr id="0" name="image1.png"/>
                     <pic:cNvPicPr preferRelativeResize="0"/>
                   </pic:nvPicPr>
                   <pic:blipFill>
@@ -2590,12 +2623,12 @@
           <wp:inline distB="114300" distT="114300" distL="114300" distR="114300">
             <wp:extent cx="3895725" cy="1363971"/>
             <wp:effectExtent b="0" l="0" r="0" t="0"/>
-            <wp:docPr id="8" name="image4.png"/>
+            <wp:docPr id="8" name="image6.png"/>
             <a:graphic>
               <a:graphicData uri="http://schemas.openxmlformats.org/drawingml/2006/picture">
                 <pic:pic>
                   <pic:nvPicPr>
-                    <pic:cNvPr id="0" name="image4.png"/>
+                    <pic:cNvPr id="0" name="image6.png"/>
                     <pic:cNvPicPr preferRelativeResize="0"/>
                   </pic:nvPicPr>
                   <pic:blipFill>
@@ -2874,12 +2907,12 @@
           <wp:inline distB="114300" distT="114300" distL="114300" distR="114300">
             <wp:extent cx="3824288" cy="1277621"/>
             <wp:effectExtent b="0" l="0" r="0" t="0"/>
-            <wp:docPr id="5" name="image6.png"/>
+            <wp:docPr id="5" name="image5.png"/>
             <a:graphic>
               <a:graphicData uri="http://schemas.openxmlformats.org/drawingml/2006/picture">
                 <pic:pic>
                   <pic:nvPicPr>
-                    <pic:cNvPr id="0" name="image6.png"/>
+                    <pic:cNvPr id="0" name="image5.png"/>
                     <pic:cNvPicPr preferRelativeResize="0"/>
                   </pic:nvPicPr>
                   <pic:blipFill>

</xml_diff>